<commit_message>
Entrega Final - Reto 6
</commit_message>
<xml_diff>
--- a/Docs/OBSERVACIONES DEL RETO 4.docx
+++ b/Docs/OBSERVACIONES DEL RETO 4.docx
@@ -1946,7 +1946,21 @@
           <w:rFonts w:cstheme="minorHAnsi"/>
           <w:lang w:val="es-ES"/>
         </w:rPr>
-        <w:t>la operación que más aporta a la complejidad, por lo que la complejidad del requerimiento 5 es O(</w:t>
+        <w:t xml:space="preserve">la operación que más aporta a la complejidad, por lo que la complejidad del requerimiento </w:t>
+      </w:r>
+      <w:r>
+        <w:rPr>
+          <w:rFonts w:cstheme="minorHAnsi"/>
+          <w:lang w:val="es-ES"/>
+        </w:rPr>
+        <w:t>6</w:t>
+      </w:r>
+      <w:r>
+        <w:rPr>
+          <w:rFonts w:cstheme="minorHAnsi"/>
+          <w:lang w:val="es-ES"/>
+        </w:rPr>
+        <w:t xml:space="preserve"> es O(</w:t>
       </w:r>
       <w:r>
         <w:rPr>

</xml_diff>